<commit_message>
Add Unamon TCG sound assets and reorganize sprites
Added new .ogg sound files for Unamon TCG UI and interactions. Moved Smoglet battle sprites to a dedicated BATTLE folder. Updated Lenda Inspirations.docx with new content.
</commit_message>
<xml_diff>
--- a/Generations/Gen 4 - Lenda/Lenda Inspirations.docx
+++ b/Generations/Gen 4 - Lenda/Lenda Inspirations.docx
@@ -113,7 +113,10 @@
           </w:tcPr>
           <w:p>
             <w:r>
-              <w:t>Fairy / Normal</w:t>
+              <w:t xml:space="preserve">Fairy / </w:t>
+            </w:r>
+            <w:r>
+              <w:t>Dark</w:t>
             </w:r>
           </w:p>
           <w:p/>
@@ -131,7 +134,7 @@
                 <w:noProof/>
               </w:rPr>
               <w:drawing>
-                <wp:inline distT="0" distB="0" distL="0" distR="0" wp14:anchorId="6CEF34BB" wp14:editId="6BE16382">
+                <wp:inline distT="0" distB="0" distL="0" distR="0" wp14:anchorId="6CEF34BB" wp14:editId="4DBFB340">
                   <wp:extent cx="1494430" cy="2240817"/>
                   <wp:effectExtent l="0" t="0" r="0" b="7620"/>
                   <wp:docPr id="454058387" name="Picture 1" descr="HUMMINGBIRD: Hummingbirds are birds native to the Americas and constitute  the biological family Trochilidae.: Amazon.co.uk: Journals, Home Planners  ..."/>
@@ -525,13 +528,8 @@
               <w:jc w:val="center"/>
             </w:pPr>
             <w:r>
-              <w:t>Koma-</w:t>
-            </w:r>
-            <w:proofErr w:type="spellStart"/>
-            <w:r>
-              <w:t>inu</w:t>
-            </w:r>
-            <w:proofErr w:type="spellEnd"/>
+              <w:t>Koma-inu</w:t>
+            </w:r>
           </w:p>
         </w:tc>
         <w:tc>
@@ -708,7 +706,7 @@
                 <w:noProof/>
               </w:rPr>
               <w:drawing>
-                <wp:inline distT="0" distB="0" distL="0" distR="0" wp14:anchorId="3025A7CD" wp14:editId="2B26002C">
+                <wp:inline distT="0" distB="0" distL="0" distR="0" wp14:anchorId="3025A7CD" wp14:editId="1D07C28F">
                   <wp:extent cx="2618279" cy="1849272"/>
                   <wp:effectExtent l="0" t="0" r="0" b="0"/>
                   <wp:docPr id="2078579037" name="Picture 6" descr="Erymanthian boar | All Species Wiki | Fandom"/>
@@ -924,7 +922,7 @@
                 <w:noProof/>
               </w:rPr>
               <w:drawing>
-                <wp:inline distT="0" distB="0" distL="0" distR="0" wp14:anchorId="1791D2EC" wp14:editId="1A6EE3CD">
+                <wp:inline distT="0" distB="0" distL="0" distR="0" wp14:anchorId="1791D2EC" wp14:editId="04D290C0">
                   <wp:extent cx="2845118" cy="1599708"/>
                   <wp:effectExtent l="0" t="0" r="0" b="635"/>
                   <wp:docPr id="1577794688" name="Picture 8" descr="The Luna Moth Is Beautiful and Common — But Rarely Seen | HowStuffWorks"/>
@@ -1083,11 +1081,9 @@
             <w:r>
               <w:t xml:space="preserve">Yokai inspo - </w:t>
             </w:r>
-            <w:proofErr w:type="spellStart"/>
             <w:r>
               <w:t>Jorōgumo</w:t>
             </w:r>
-            <w:proofErr w:type="spellEnd"/>
             <w:r>
               <w:t xml:space="preserve"> yokai, a spider that can shapeshift into a beautiful woman to </w:t>
             </w:r>
@@ -1819,6 +1815,7 @@
   <w:style w:type="character" w:default="1" w:styleId="DefaultParagraphFont">
     <w:name w:val="Default Paragraph Font"/>
     <w:uiPriority w:val="1"/>
+    <w:semiHidden/>
     <w:unhideWhenUsed/>
   </w:style>
   <w:style w:type="table" w:default="1" w:styleId="TableNormal">

</xml_diff>